<commit_message>
Updated notes after Node lecture
</commit_message>
<xml_diff>
--- a/231025 HTML:CSS - Intermediate and Advanced.docx
+++ b/231025 HTML:CSS - Intermediate and Advanced.docx
@@ -1469,7 +1469,29 @@
           <w:szCs w:val="18"/>
           <w14:ligatures w14:val="none"/>
         </w:rPr>
-        <w:t>mid-width</w:t>
+        <w:t>mi</w:t>
+      </w:r>
+      <w:r>
+        <w:rPr>
+          <w:rFonts w:ascii="Menlo" w:eastAsia="Times New Roman" w:hAnsi="Menlo" w:cs="Menlo"/>
+          <w:color w:val="EEFFFF"/>
+          <w:kern w:val="0"/>
+          <w:sz w:val="18"/>
+          <w:szCs w:val="18"/>
+          <w14:ligatures w14:val="none"/>
+        </w:rPr>
+        <w:t>n</w:t>
+      </w:r>
+      <w:r>
+        <w:rPr>
+          <w:rFonts w:ascii="Menlo" w:eastAsia="Times New Roman" w:hAnsi="Menlo" w:cs="Menlo"/>
+          <w:color w:val="EEFFFF"/>
+          <w:kern w:val="0"/>
+          <w:sz w:val="18"/>
+          <w:szCs w:val="18"/>
+          <w14:ligatures w14:val="none"/>
+        </w:rPr>
+        <w:t>-width</w:t>
       </w:r>
       <w:r>
         <w:rPr>

</xml_diff>